<commit_message>
commit on 2022-09-08 at 18:14:43
</commit_message>
<xml_diff>
--- a/submissions/amgen_senior-engineer-mathematical-modelling-simulation/DiStasioLuca-cover.docx
+++ b/submissions/amgen_senior-engineer-mathematical-modelling-simulation/DiStasioLuca-cover.docx
@@ -319,21 +319,73 @@
         <w:rPr>
           <w:lang w:val="en-US"/>
         </w:rPr>
-        <w:t xml:space="preserve">My 10 years of experience in developing and managing international research projects both as a leader and collaborator, along with my multidisciplinary background, provide me with the skills to help Hempel's </w:t>
+        <w:t xml:space="preserve">My Ph.D. in </w:t>
       </w:r>
-      <w:proofErr w:type="spellStart"/>
       <w:r>
         <w:rPr>
           <w:lang w:val="en-US"/>
         </w:rPr>
-        <w:t>GrowHub</w:t>
+        <w:t>Materials Science and Engineering</w:t>
       </w:r>
-      <w:proofErr w:type="spellEnd"/>
       <w:r>
         <w:rPr>
           <w:lang w:val="en-US"/>
         </w:rPr>
-        <w:t xml:space="preserve"> fulfill its mission in an Innovation Manager capacity.</w:t>
+        <w:t xml:space="preserve"> and more than 2 years as a postdoctoral fellow in computational solid and fluid mechanics and advanced fracture mechanics, along with my </w:t>
+      </w:r>
+      <w:r>
+        <w:rPr>
+          <w:lang w:val="en-US"/>
+        </w:rPr>
+        <w:t>multidisciplinary engineering background</w:t>
+      </w:r>
+      <w:r>
+        <w:rPr>
+          <w:lang w:val="en-US"/>
+        </w:rPr>
+        <w:t xml:space="preserve">, provide me with the skills to </w:t>
+      </w:r>
+      <w:r>
+        <w:rPr>
+          <w:lang w:val="en-US"/>
+        </w:rPr>
+        <w:t>drive</w:t>
+      </w:r>
+      <w:r>
+        <w:rPr>
+          <w:lang w:val="en-US"/>
+        </w:rPr>
+        <w:t xml:space="preserve"> innovat</w:t>
+      </w:r>
+      <w:r>
+        <w:rPr>
+          <w:lang w:val="en-US"/>
+        </w:rPr>
+        <w:t xml:space="preserve">ion at Amgen’s Device Engineering group </w:t>
+      </w:r>
+      <w:r>
+        <w:rPr>
+          <w:lang w:val="en-US"/>
+        </w:rPr>
+        <w:t xml:space="preserve">in a </w:t>
+      </w:r>
+      <w:r>
+        <w:rPr>
+          <w:lang w:val="en-US"/>
+        </w:rPr>
+        <w:t>Senior</w:t>
+      </w:r>
+      <w:r>
+        <w:rPr>
+          <w:lang w:val="en-US"/>
+        </w:rPr>
+        <w:t xml:space="preserve"> Engineer</w:t>
+      </w:r>
+      <w:r>
+        <w:rPr>
+          <w:lang w:val="en-US"/>
+        </w:rPr>
+        <w:t xml:space="preserve"> capacity.</w:t>
       </w:r>
     </w:p>
     <w:p>
@@ -357,7 +409,67 @@
         <w:rPr>
           <w:lang w:val="en-US"/>
         </w:rPr>
-        <w:t>I offer proficiency in managing international R&amp;D projects with uncertain boundaries, evolving requirements, and multiple stakeholders from ideation to exploitation, as well as experience in research funding and grant writing. I am expert in 3D modeling and research software development, and several digital tools and programming languages as outlined in my CV.</w:t>
+        <w:t>During my professional journey I contributed to projects in several fields, from ankle biomechanics to the design of nano-sized electromagnetic sensors</w:t>
+      </w:r>
+      <w:r>
+        <w:rPr>
+          <w:lang w:val="en-US"/>
+        </w:rPr>
+        <w:t>,</w:t>
+      </w:r>
+      <w:r>
+        <w:rPr>
+          <w:lang w:val="en-US"/>
+        </w:rPr>
+        <w:t xml:space="preserve"> from modeling and prediction of damage in fiber-reinforced composites to multi-scale modeling of wood, from coupled fluid-structure interaction to large displacement analysis of cracking in hydrogels. </w:t>
+      </w:r>
+      <w:r>
+        <w:rPr>
+          <w:lang w:val="en-US"/>
+        </w:rPr>
+        <w:t xml:space="preserve">I offer proficiency in several </w:t>
+      </w:r>
+      <w:r>
+        <w:rPr>
+          <w:lang w:val="en-US"/>
+        </w:rPr>
+        <w:t xml:space="preserve">CAD and CAE tools, as well as </w:t>
+      </w:r>
+      <w:r>
+        <w:rPr>
+          <w:lang w:val="en-US"/>
+        </w:rPr>
+        <w:t>computational methods of solid mechanics (FEM, BEM), fluid mechanics (LBM, FVM), fracture and damage mechanics (CZM, VCCT, J-integral, interaction integrals), mesh generation and computational geometry (Delaunay triangulation, transfinite interpolation, elliptic/parabolic/hyperbolic mesh smoothing</w:t>
+      </w:r>
+      <w:r>
+        <w:rPr>
+          <w:lang w:val="en-US"/>
+        </w:rPr>
+        <w:t xml:space="preserve">). I have multiple years of experience in mechanical testing and I am expert in several </w:t>
+      </w:r>
+      <w:r>
+        <w:rPr>
+          <w:lang w:val="en-US"/>
+        </w:rPr>
+        <w:t>programming languages</w:t>
+      </w:r>
+      <w:r>
+        <w:rPr>
+          <w:lang w:val="en-US"/>
+        </w:rPr>
+        <w:t xml:space="preserve">, </w:t>
+      </w:r>
+      <w:r>
+        <w:rPr>
+          <w:lang w:val="en-US"/>
+        </w:rPr>
+        <w:t>as outlined in my CV</w:t>
+      </w:r>
+      <w:r>
+        <w:rPr>
+          <w:lang w:val="en-US"/>
+        </w:rPr>
+        <w:t>.</w:t>
       </w:r>
     </w:p>
     <w:p>
@@ -419,19 +531,17 @@
         </w:rPr>
         <w:t xml:space="preserve">I am eager to put my skills and experience in service of </w:t>
       </w:r>
-      <w:proofErr w:type="spellStart"/>
       <w:r>
         <w:rPr>
           <w:lang w:val="en-US"/>
         </w:rPr>
-        <w:t>GrowHub's</w:t>
+        <w:t>Amgen</w:t>
       </w:r>
-      <w:proofErr w:type="spellEnd"/>
       <w:r>
         <w:rPr>
           <w:lang w:val="en-US"/>
         </w:rPr>
-        <w:t xml:space="preserve"> mission, and I am confident we should arrange a time to meet. In the meantime, I wish to thank you for taking the time to consider my application and review my qualifications.</w:t>
+        <w:t>'s mission, and I am confident we should arrange a time to meet. In the meantime, I wish to thank you for taking the time to consider my application and review my qualifications.</w:t>
       </w:r>
     </w:p>
     <w:p>

</xml_diff>